<commit_message>
Incorporación del oso y planificación de la segunda iteración
Creación del prefab del oso, collider de colisión y trigger para decidir
cuando atacar.
Primera versión del documento de planificación de la segunda iteración.
</commit_message>
<xml_diff>
--- a/Documentos/Documento de planificación de iteración 1.docx
+++ b/Documentos/Documento de planificación de iteración 1.docx
@@ -94,13 +94,31 @@
           <w:sz w:val="36"/>
         </w:rPr>
       </w:pPr>
+      <w:proofErr w:type="spellStart"/>
       <w:r>
         <w:rPr>
           <w:b/>
           <w:sz w:val="36"/>
         </w:rPr>
-        <w:t>Risky Jungle</w:t>
-      </w:r>
+        <w:t>Risky</w:t>
+      </w:r>
+      <w:proofErr w:type="spellEnd"/>
+      <w:r>
+        <w:rPr>
+          <w:b/>
+          <w:sz w:val="36"/>
+        </w:rPr>
+        <w:t xml:space="preserve"> </w:t>
+      </w:r>
+      <w:proofErr w:type="spellStart"/>
+      <w:r>
+        <w:rPr>
+          <w:b/>
+          <w:sz w:val="36"/>
+        </w:rPr>
+        <w:t>Jungle</w:t>
+      </w:r>
+      <w:proofErr w:type="spellEnd"/>
     </w:p>
     <w:p>
       <w:pPr>
@@ -287,7 +305,7 @@
           <w:r>
             <w:fldChar w:fldCharType="separate"/>
           </w:r>
-          <w:hyperlink w:anchor="_Toc457745606" w:history="1">
+          <w:hyperlink w:anchor="_Toc457904132" w:history="1">
             <w:r>
               <w:rPr>
                 <w:rStyle w:val="Hipervnculo"/>
@@ -314,7 +332,7 @@
                 <w:noProof/>
                 <w:webHidden/>
               </w:rPr>
-              <w:instrText xml:space="preserve"> PAGEREF _Toc457745606 \h </w:instrText>
+              <w:instrText xml:space="preserve"> PAGEREF _Toc457904132 \h </w:instrText>
             </w:r>
             <w:r>
               <w:rPr>
@@ -357,7 +375,7 @@
               <w:lang w:eastAsia="es-CO"/>
             </w:rPr>
           </w:pPr>
-          <w:hyperlink w:anchor="_Toc457745607" w:history="1">
+          <w:hyperlink w:anchor="_Toc457904133" w:history="1">
             <w:r>
               <w:rPr>
                 <w:rStyle w:val="Hipervnculo"/>
@@ -384,7 +402,7 @@
                 <w:noProof/>
                 <w:webHidden/>
               </w:rPr>
-              <w:instrText xml:space="preserve"> PAGEREF _Toc457745607 \h </w:instrText>
+              <w:instrText xml:space="preserve"> PAGEREF _Toc457904133 \h </w:instrText>
             </w:r>
             <w:r>
               <w:rPr>
@@ -427,7 +445,7 @@
               <w:lang w:eastAsia="es-CO"/>
             </w:rPr>
           </w:pPr>
-          <w:hyperlink w:anchor="_Toc457745608" w:history="1">
+          <w:hyperlink w:anchor="_Toc457904134" w:history="1">
             <w:r>
               <w:rPr>
                 <w:rStyle w:val="Hipervnculo"/>
@@ -454,7 +472,7 @@
                 <w:noProof/>
                 <w:webHidden/>
               </w:rPr>
-              <w:instrText xml:space="preserve"> PAGEREF _Toc457745608 \h </w:instrText>
+              <w:instrText xml:space="preserve"> PAGEREF _Toc457904134 \h </w:instrText>
             </w:r>
             <w:r>
               <w:rPr>
@@ -497,7 +515,7 @@
               <w:lang w:eastAsia="es-CO"/>
             </w:rPr>
           </w:pPr>
-          <w:hyperlink w:anchor="_Toc457745609" w:history="1">
+          <w:hyperlink w:anchor="_Toc457904135" w:history="1">
             <w:r>
               <w:rPr>
                 <w:rStyle w:val="Hipervnculo"/>
@@ -524,7 +542,7 @@
                 <w:noProof/>
                 <w:webHidden/>
               </w:rPr>
-              <w:instrText xml:space="preserve"> PAGEREF _Toc457745609 \h </w:instrText>
+              <w:instrText xml:space="preserve"> PAGEREF _Toc457904135 \h </w:instrText>
             </w:r>
             <w:r>
               <w:rPr>
@@ -567,7 +585,7 @@
               <w:lang w:eastAsia="es-CO"/>
             </w:rPr>
           </w:pPr>
-          <w:hyperlink w:anchor="_Toc457745610" w:history="1">
+          <w:hyperlink w:anchor="_Toc457904136" w:history="1">
             <w:r>
               <w:rPr>
                 <w:rStyle w:val="Hipervnculo"/>
@@ -582,6 +600,8 @@
               </w:rPr>
               <w:tab/>
             </w:r>
+            <w:bookmarkStart w:id="0" w:name="_GoBack"/>
+            <w:bookmarkEnd w:id="0"/>
             <w:r>
               <w:rPr>
                 <w:noProof/>
@@ -594,7 +614,7 @@
                 <w:noProof/>
                 <w:webHidden/>
               </w:rPr>
-              <w:instrText xml:space="preserve"> PAGEREF _Toc457745610 \h </w:instrText>
+              <w:instrText xml:space="preserve"> PAGEREF _Toc457904136 \h </w:instrText>
             </w:r>
             <w:r>
               <w:rPr>
@@ -637,7 +657,7 @@
               <w:lang w:eastAsia="es-CO"/>
             </w:rPr>
           </w:pPr>
-          <w:hyperlink w:anchor="_Toc457745611" w:history="1">
+          <w:hyperlink w:anchor="_Toc457904137" w:history="1">
             <w:r>
               <w:rPr>
                 <w:rStyle w:val="Hipervnculo"/>
@@ -664,7 +684,7 @@
                 <w:noProof/>
                 <w:webHidden/>
               </w:rPr>
-              <w:instrText xml:space="preserve"> PAGEREF _Toc457745611 \h </w:instrText>
+              <w:instrText xml:space="preserve"> PAGEREF _Toc457904137 \h </w:instrText>
             </w:r>
             <w:r>
               <w:rPr>
@@ -684,7 +704,7 @@
                 <w:noProof/>
                 <w:webHidden/>
               </w:rPr>
-              <w:t>4</w:t>
+              <w:t>5</w:t>
             </w:r>
             <w:r>
               <w:rPr>
@@ -707,7 +727,7 @@
               <w:lang w:eastAsia="es-CO"/>
             </w:rPr>
           </w:pPr>
-          <w:hyperlink w:anchor="_Toc457745612" w:history="1">
+          <w:hyperlink w:anchor="_Toc457904138" w:history="1">
             <w:r>
               <w:rPr>
                 <w:rStyle w:val="Hipervnculo"/>
@@ -734,7 +754,7 @@
                 <w:noProof/>
                 <w:webHidden/>
               </w:rPr>
-              <w:instrText xml:space="preserve"> PAGEREF _Toc457745612 \h </w:instrText>
+              <w:instrText xml:space="preserve"> PAGEREF _Toc457904138 \h </w:instrText>
             </w:r>
             <w:r>
               <w:rPr>
@@ -777,7 +797,7 @@
               <w:lang w:eastAsia="es-CO"/>
             </w:rPr>
           </w:pPr>
-          <w:hyperlink w:anchor="_Toc457745613" w:history="1">
+          <w:hyperlink w:anchor="_Toc457904139" w:history="1">
             <w:r>
               <w:rPr>
                 <w:rStyle w:val="Hipervnculo"/>
@@ -804,7 +824,7 @@
                 <w:noProof/>
                 <w:webHidden/>
               </w:rPr>
-              <w:instrText xml:space="preserve"> PAGEREF _Toc457745613 \h </w:instrText>
+              <w:instrText xml:space="preserve"> PAGEREF _Toc457904139 \h </w:instrText>
             </w:r>
             <w:r>
               <w:rPr>
@@ -1010,18 +1030,26 @@
       <w:pPr>
         <w:pStyle w:val="Ttulo1"/>
       </w:pPr>
-      <w:bookmarkStart w:id="0" w:name="_Toc457745606"/>
+      <w:bookmarkStart w:id="1" w:name="_Toc457904132"/>
       <w:r>
         <w:t>Planificación</w:t>
       </w:r>
-      <w:bookmarkEnd w:id="0"/>
+      <w:bookmarkEnd w:id="1"/>
     </w:p>
     <w:p>
       <w:r>
         <w:t xml:space="preserve">En la primera iteración </w:t>
       </w:r>
       <w:r>
-        <w:t>se realizaran las texturas del background del escenario</w:t>
+        <w:t xml:space="preserve">se realizaran las texturas del </w:t>
+      </w:r>
+      <w:proofErr w:type="spellStart"/>
+      <w:r>
+        <w:t>background</w:t>
+      </w:r>
+      <w:proofErr w:type="spellEnd"/>
+      <w:r>
+        <w:t xml:space="preserve"> del escenario</w:t>
       </w:r>
       <w:r>
         <w:t xml:space="preserve"> </w:t>
@@ -1033,18 +1061,26 @@
         <w:t>.</w:t>
       </w:r>
       <w:r>
-        <w:t xml:space="preserve"> Con la finalidad de que al final de la presente iteración se tenga la primera versión del background montado en la herramienta de desarrollo.</w:t>
+        <w:t xml:space="preserve"> Con la finalidad de que al final de la presente iteración se tenga la primera versión del </w:t>
+      </w:r>
+      <w:proofErr w:type="spellStart"/>
+      <w:r>
+        <w:t>background</w:t>
+      </w:r>
+      <w:proofErr w:type="spellEnd"/>
+      <w:r>
+        <w:t xml:space="preserve"> montado en la herramienta de desarrollo.</w:t>
       </w:r>
     </w:p>
     <w:p>
       <w:pPr>
         <w:pStyle w:val="Ttulo1"/>
       </w:pPr>
-      <w:bookmarkStart w:id="1" w:name="_Toc457745607"/>
+      <w:bookmarkStart w:id="2" w:name="_Toc457904133"/>
       <w:r>
         <w:t>Objetivos</w:t>
       </w:r>
-      <w:bookmarkEnd w:id="1"/>
+      <w:bookmarkEnd w:id="2"/>
     </w:p>
     <w:p>
       <w:r>
@@ -1060,7 +1096,15 @@
         </w:numPr>
       </w:pPr>
       <w:r>
-        <w:t>Elaborar las texturas del background del escenario.</w:t>
+        <w:t xml:space="preserve">Elaborar las texturas del </w:t>
+      </w:r>
+      <w:proofErr w:type="spellStart"/>
+      <w:r>
+        <w:t>background</w:t>
+      </w:r>
+      <w:proofErr w:type="spellEnd"/>
+      <w:r>
+        <w:t xml:space="preserve"> del escenario.</w:t>
       </w:r>
     </w:p>
     <w:p>
@@ -1108,18 +1152,26 @@
         </w:numPr>
       </w:pPr>
       <w:r>
-        <w:t>Montaje inicial del background en la herramienta de desarrollo.</w:t>
+        <w:t xml:space="preserve">Montaje inicial del </w:t>
+      </w:r>
+      <w:proofErr w:type="spellStart"/>
+      <w:r>
+        <w:t>background</w:t>
+      </w:r>
+      <w:proofErr w:type="spellEnd"/>
+      <w:r>
+        <w:t xml:space="preserve"> en la herramienta de desarrollo.</w:t>
       </w:r>
     </w:p>
     <w:p>
       <w:pPr>
         <w:pStyle w:val="Ttulo1"/>
       </w:pPr>
-      <w:bookmarkStart w:id="2" w:name="_Toc457745608"/>
+      <w:bookmarkStart w:id="3" w:name="_Toc457904134"/>
       <w:r>
         <w:t>Selección de Características</w:t>
       </w:r>
-      <w:bookmarkEnd w:id="2"/>
+      <w:bookmarkEnd w:id="3"/>
     </w:p>
     <w:p>
       <w:r>
@@ -1452,15 +1504,15 @@
       <w:pPr>
         <w:pStyle w:val="Ttulo1"/>
       </w:pPr>
-      <w:bookmarkStart w:id="3" w:name="_Toc457745609"/>
+      <w:bookmarkStart w:id="4" w:name="_Toc457904135"/>
       <w:r>
         <w:t>Refinación de Características</w:t>
       </w:r>
-      <w:bookmarkEnd w:id="3"/>
-    </w:p>
-    <w:p>
-      <w:r>
-        <w:t>Descomponer las características anteriormente seleccionadas en tareas de menor complejidad.</w:t>
+      <w:bookmarkEnd w:id="4"/>
+    </w:p>
+    <w:p>
+      <w:r>
+        <w:t>Para cada una de las características a desarrollar se deben llevar a cabo las siguientes tareas:</w:t>
       </w:r>
     </w:p>
     <w:tbl>
@@ -1937,10 +1989,7 @@
           </w:tcPr>
           <w:p>
             <w:r>
-              <w:t>Realizar animación</w:t>
-            </w:r>
-            <w:r>
-              <w:t xml:space="preserve"> ataque con cerbatana</w:t>
+              <w:t>Realizar animación ataque con cerbatana</w:t>
             </w:r>
           </w:p>
         </w:tc>
@@ -1972,10 +2021,7 @@
           </w:tcPr>
           <w:p>
             <w:r>
-              <w:t>Realizar animación</w:t>
-            </w:r>
-            <w:r>
-              <w:t xml:space="preserve"> ataque con lanza</w:t>
+              <w:t>Realizar animación ataque con lanza</w:t>
             </w:r>
           </w:p>
         </w:tc>
@@ -2007,10 +2053,7 @@
           </w:tcPr>
           <w:p>
             <w:r>
-              <w:t>Realizar animación</w:t>
-            </w:r>
-            <w:r>
-              <w:t xml:space="preserve"> deslizar</w:t>
+              <w:t>Realizar animación deslizar</w:t>
             </w:r>
           </w:p>
         </w:tc>
@@ -2042,10 +2085,7 @@
           </w:tcPr>
           <w:p>
             <w:r>
-              <w:t>Realizar animación</w:t>
-            </w:r>
-            <w:r>
-              <w:t xml:space="preserve"> disparo agachado</w:t>
+              <w:t>Realizar animación disparo agachado</w:t>
             </w:r>
           </w:p>
         </w:tc>
@@ -2077,10 +2117,7 @@
           </w:tcPr>
           <w:p>
             <w:r>
-              <w:t>Realizar animación</w:t>
-            </w:r>
-            <w:r>
-              <w:t xml:space="preserve"> salto</w:t>
+              <w:t>Realizar animación salto</w:t>
             </w:r>
           </w:p>
         </w:tc>
@@ -2112,10 +2149,7 @@
           </w:tcPr>
           <w:p>
             <w:r>
-              <w:t>Realizar animación</w:t>
-            </w:r>
-            <w:r>
-              <w:t xml:space="preserve"> muerte</w:t>
+              <w:t>Realizar animación muerte</w:t>
             </w:r>
           </w:p>
         </w:tc>
@@ -2876,7 +2910,15 @@
           </w:tcPr>
           <w:p>
             <w:r>
-              <w:t>Organizar las texturas del background para el nivel tutorial</w:t>
+              <w:t xml:space="preserve">Organizar las texturas del </w:t>
+            </w:r>
+            <w:proofErr w:type="spellStart"/>
+            <w:r>
+              <w:t>background</w:t>
+            </w:r>
+            <w:proofErr w:type="spellEnd"/>
+            <w:r>
+              <w:t xml:space="preserve"> para el nivel tutorial</w:t>
             </w:r>
           </w:p>
         </w:tc>
@@ -2908,7 +2950,15 @@
           </w:tcPr>
           <w:p>
             <w:r>
-              <w:t>Crear los prefabs para el terreno</w:t>
+              <w:t xml:space="preserve">Crear los </w:t>
+            </w:r>
+            <w:proofErr w:type="spellStart"/>
+            <w:r>
+              <w:t>prefabs</w:t>
+            </w:r>
+            <w:proofErr w:type="spellEnd"/>
+            <w:r>
+              <w:t xml:space="preserve"> para el terreno</w:t>
             </w:r>
           </w:p>
         </w:tc>
@@ -2933,11 +2983,11 @@
       <w:pPr>
         <w:pStyle w:val="Ttulo1"/>
       </w:pPr>
-      <w:bookmarkStart w:id="4" w:name="_Toc457745610"/>
+      <w:bookmarkStart w:id="5" w:name="_Toc457904136"/>
       <w:r>
         <w:t>Seguimiento de la Iteración</w:t>
       </w:r>
-      <w:bookmarkEnd w:id="4"/>
+      <w:bookmarkEnd w:id="5"/>
     </w:p>
     <w:p>
       <w:r>
@@ -2965,7 +3015,15 @@
         </w:numPr>
       </w:pPr>
       <w:r>
-        <w:t>Inicialmente las texturas del background estaban muy oscuras y solucionarlo le llevo bastante tiempo a los desarrolladores.</w:t>
+        <w:t xml:space="preserve">Inicialmente las texturas del </w:t>
+      </w:r>
+      <w:proofErr w:type="spellStart"/>
+      <w:r>
+        <w:t>background</w:t>
+      </w:r>
+      <w:proofErr w:type="spellEnd"/>
+      <w:r>
+        <w:t xml:space="preserve"> estaban muy oscuras y solucionarlo le llevo bastante tiempo a los desarrolladores.</w:t>
       </w:r>
     </w:p>
     <w:p/>
@@ -2973,12 +3031,12 @@
       <w:pPr>
         <w:pStyle w:val="Ttulo1"/>
       </w:pPr>
-      <w:bookmarkStart w:id="5" w:name="_Toc457745611"/>
+      <w:bookmarkStart w:id="6" w:name="_Toc457904137"/>
       <w:r>
         <w:lastRenderedPageBreak/>
         <w:t>Cierre y Evaluación</w:t>
       </w:r>
-      <w:bookmarkEnd w:id="5"/>
+      <w:bookmarkEnd w:id="6"/>
     </w:p>
     <w:p>
       <w:r>
@@ -2989,11 +3047,11 @@
       <w:pPr>
         <w:pStyle w:val="Ttulo2"/>
       </w:pPr>
-      <w:bookmarkStart w:id="6" w:name="_Toc457745612"/>
+      <w:bookmarkStart w:id="7" w:name="_Toc457904138"/>
       <w:r>
         <w:t>Lecciones Aprendidas</w:t>
       </w:r>
-      <w:bookmarkEnd w:id="6"/>
+      <w:bookmarkEnd w:id="7"/>
     </w:p>
     <w:p>
       <w:pPr>
@@ -3004,18 +3062,26 @@
         </w:numPr>
       </w:pPr>
       <w:r>
-        <w:t>Los programadores se familiarizaron mejor con la herramienta Unity 3D, lo cual les brindara mayor fluidez en el desarrollo.</w:t>
+        <w:t xml:space="preserve">Los programadores se familiarizaron mejor con la herramienta </w:t>
+      </w:r>
+      <w:proofErr w:type="spellStart"/>
+      <w:r>
+        <w:t>Unity</w:t>
+      </w:r>
+      <w:proofErr w:type="spellEnd"/>
+      <w:r>
+        <w:t xml:space="preserve"> 3D, lo cual les brindara mayor fluidez en el desarrollo.</w:t>
       </w:r>
     </w:p>
     <w:p>
       <w:pPr>
         <w:pStyle w:val="Ttulo2"/>
       </w:pPr>
-      <w:bookmarkStart w:id="7" w:name="_Toc457745613"/>
+      <w:bookmarkStart w:id="8" w:name="_Toc457904139"/>
       <w:r>
         <w:t>Mejoras al proceso</w:t>
       </w:r>
-      <w:bookmarkEnd w:id="7"/>
+      <w:bookmarkEnd w:id="8"/>
     </w:p>
     <w:p>
       <w:pPr>
@@ -3028,8 +3094,6 @@
       <w:r>
         <w:t>Una práctica que ayudó a los programadores para avanzar fue documentarse de diferentes fuentes sobre una función específica, ya que así pueden idear una solución mejor adaptada al proyecto.</w:t>
       </w:r>
-      <w:bookmarkStart w:id="8" w:name="_GoBack"/>
-      <w:bookmarkEnd w:id="8"/>
     </w:p>
     <w:sectPr>
       <w:pgSz w:w="12240" w:h="15840"/>
@@ -4001,7 +4065,7 @@
 </file>
 
 <file path=customXml/itemProps1.xml><?xml version="1.0" encoding="utf-8"?>
-<ds:datastoreItem xmlns:ds="http://schemas.openxmlformats.org/officeDocument/2006/customXml" ds:itemID="{642323AE-2C5F-4DBF-8B51-C62AEDBA7852}">
+<ds:datastoreItem xmlns:ds="http://schemas.openxmlformats.org/officeDocument/2006/customXml" ds:itemID="{9C5C6B0A-4BF8-4323-A05A-8AF19DDD8119}">
   <ds:schemaRefs>
     <ds:schemaRef ds:uri="http://schemas.openxmlformats.org/officeDocument/2006/bibliography"/>
   </ds:schemaRefs>

</xml_diff>